<commit_message>
TS 6.5 and 6.6 Ghanam Jatai Split final from Sethu - 24/11/2023
</commit_message>
<xml_diff>
--- a/TS Jatai Ghanam Project/TS 6.5/TS 6.5 Ghanam Jatai Observations.docx
+++ b/TS Jatai Ghanam Project/TS 6.5/TS 6.5 Ghanam Jatai Observations.docx
@@ -397,37 +397,7 @@
           <w:lang w:bidi="ta-IN"/>
           <w14:ligatures w14:val="standardContextual"/>
         </w:rPr>
-        <w:t>qn</w:t>
-      </w:r>
-      <w:r>
-        <w:rPr>
-          <w:rFonts w:cs="Arial"/>
-          <w:szCs w:val="28"/>
-          <w:highlight w:val="green"/>
-          <w:lang w:bidi="ta-IN"/>
-          <w14:ligatures w14:val="standardContextual"/>
-        </w:rPr>
-        <w:t>I(</w:t>
-      </w:r>
-      <w:r>
-        <w:rPr>
-          <w:rFonts w:cs="Arial"/>
-          <w:szCs w:val="28"/>
-          <w:highlight w:val="green"/>
-          <w:lang w:bidi="ta-IN"/>
-          <w14:ligatures w14:val="standardContextual"/>
-        </w:rPr>
-        <w:t>3</w:t>
-      </w:r>
-      <w:r>
-        <w:rPr>
-          <w:rFonts w:cs="Arial"/>
-          <w:szCs w:val="28"/>
-          <w:highlight w:val="green"/>
-          <w:lang w:bidi="ta-IN"/>
-          <w14:ligatures w14:val="standardContextual"/>
-        </w:rPr>
-        <w:t xml:space="preserve">) </w:t>
+        <w:t xml:space="preserve">qnI(3) </w:t>
       </w:r>
       <w:r>
         <w:rPr>
@@ -518,27 +488,7 @@
           <w:lang w:bidi="ta-IN"/>
           <w14:ligatures w14:val="standardContextual"/>
         </w:rPr>
-        <w:t>nI(3)</w:t>
-      </w:r>
-      <w:r>
-        <w:rPr>
-          <w:rFonts w:cs="Arial"/>
-          <w:szCs w:val="28"/>
-          <w:highlight w:val="green"/>
-          <w:lang w:bidi="ta-IN"/>
-          <w14:ligatures w14:val="standardContextual"/>
-        </w:rPr>
-        <w:t xml:space="preserve"> </w:t>
-      </w:r>
-      <w:r>
-        <w:rPr>
-          <w:rFonts w:cs="Arial"/>
-          <w:szCs w:val="28"/>
-          <w:highlight w:val="green"/>
-          <w:lang w:bidi="ta-IN"/>
-          <w14:ligatures w14:val="standardContextual"/>
-        </w:rPr>
-        <w:t>a#cik</w:t>
+        <w:t>nI(3) a#cik</w:t>
       </w:r>
       <w:r>
         <w:rPr>
@@ -1153,37 +1103,7 @@
           <w:lang w:bidi="ta-IN"/>
           <w14:ligatures w14:val="standardContextual"/>
         </w:rPr>
-        <w:t>(</w:t>
-      </w:r>
-      <w:r>
-        <w:rPr>
-          <w:rFonts w:cs="Arial"/>
-          <w:szCs w:val="28"/>
-          <w:highlight w:val="green"/>
-          <w:lang w:bidi="ta-IN"/>
-          <w14:ligatures w14:val="standardContextual"/>
-        </w:rPr>
-        <w:t>3</w:t>
-      </w:r>
-      <w:r>
-        <w:rPr>
-          <w:rFonts w:cs="Arial"/>
-          <w:szCs w:val="28"/>
-          <w:highlight w:val="green"/>
-          <w:lang w:bidi="ta-IN"/>
-          <w14:ligatures w14:val="standardContextual"/>
-        </w:rPr>
-        <w:t>)</w:t>
-      </w:r>
-      <w:r>
-        <w:rPr>
-          <w:rFonts w:cs="Arial"/>
-          <w:szCs w:val="28"/>
-          <w:highlight w:val="green"/>
-          <w:lang w:bidi="ta-IN"/>
-          <w14:ligatures w14:val="standardContextual"/>
-        </w:rPr>
-        <w:t>m</w:t>
+        <w:t>(3)m</w:t>
       </w:r>
       <w:r>
         <w:rPr>
@@ -1214,27 +1134,7 @@
           <w:lang w:bidi="ta-IN"/>
           <w14:ligatures w14:val="standardContextual"/>
         </w:rPr>
-        <w:t>(</w:t>
-      </w:r>
-      <w:r>
-        <w:rPr>
-          <w:rFonts w:cs="Arial"/>
-          <w:szCs w:val="28"/>
-          <w:highlight w:val="green"/>
-          <w:lang w:bidi="ta-IN"/>
-          <w14:ligatures w14:val="standardContextual"/>
-        </w:rPr>
-        <w:t>3</w:t>
-      </w:r>
-      <w:r>
-        <w:rPr>
-          <w:rFonts w:cs="Arial"/>
-          <w:szCs w:val="28"/>
-          <w:highlight w:val="green"/>
-          <w:lang w:bidi="ta-IN"/>
-          <w14:ligatures w14:val="standardContextual"/>
-        </w:rPr>
-        <w:t>)</w:t>
+        <w:t>(3)</w:t>
       </w:r>
       <w:r>
         <w:rPr>
@@ -1254,27 +1154,7 @@
           <w:lang w:bidi="ta-IN"/>
           <w14:ligatures w14:val="standardContextual"/>
         </w:rPr>
-        <w:t>(</w:t>
-      </w:r>
-      <w:r>
-        <w:rPr>
-          <w:rFonts w:cs="Arial"/>
-          <w:szCs w:val="28"/>
-          <w:highlight w:val="green"/>
-          <w:lang w:bidi="ta-IN"/>
-          <w14:ligatures w14:val="standardContextual"/>
-        </w:rPr>
-        <w:t>3</w:t>
-      </w:r>
-      <w:r>
-        <w:rPr>
-          <w:rFonts w:cs="Arial"/>
-          <w:szCs w:val="28"/>
-          <w:highlight w:val="green"/>
-          <w:lang w:bidi="ta-IN"/>
-          <w14:ligatures w14:val="standardContextual"/>
-        </w:rPr>
-        <w:t>)m</w:t>
+        <w:t>(3)m</w:t>
       </w:r>
       <w:r>
         <w:rPr>
@@ -1344,37 +1224,7 @@
           <w:lang w:bidi="ta-IN"/>
           <w14:ligatures w14:val="standardContextual"/>
         </w:rPr>
-        <w:t>(</w:t>
-      </w:r>
-      <w:r>
-        <w:rPr>
-          <w:rFonts w:cs="Arial"/>
-          <w:szCs w:val="28"/>
-          <w:highlight w:val="green"/>
-          <w:lang w:bidi="ta-IN"/>
-          <w14:ligatures w14:val="standardContextual"/>
-        </w:rPr>
-        <w:t>3</w:t>
-      </w:r>
-      <w:r>
-        <w:rPr>
-          <w:rFonts w:cs="Arial"/>
-          <w:szCs w:val="28"/>
-          <w:highlight w:val="green"/>
-          <w:lang w:bidi="ta-IN"/>
-          <w14:ligatures w14:val="standardContextual"/>
-        </w:rPr>
-        <w:t>)</w:t>
-      </w:r>
-      <w:r>
-        <w:rPr>
-          <w:rFonts w:cs="Arial"/>
-          <w:szCs w:val="28"/>
-          <w:highlight w:val="green"/>
-          <w:lang w:bidi="ta-IN"/>
-          <w14:ligatures w14:val="standardContextual"/>
-        </w:rPr>
-        <w:t>m</w:t>
+        <w:t>(3)m</w:t>
       </w:r>
       <w:r>
         <w:rPr>
@@ -1394,27 +1244,7 @@
           <w:lang w:bidi="ta-IN"/>
           <w14:ligatures w14:val="standardContextual"/>
         </w:rPr>
-        <w:t>(</w:t>
-      </w:r>
-      <w:r>
-        <w:rPr>
-          <w:rFonts w:cs="Arial"/>
-          <w:szCs w:val="28"/>
-          <w:highlight w:val="green"/>
-          <w:lang w:bidi="ta-IN"/>
-          <w14:ligatures w14:val="standardContextual"/>
-        </w:rPr>
-        <w:t>3</w:t>
-      </w:r>
-      <w:r>
-        <w:rPr>
-          <w:rFonts w:cs="Arial"/>
-          <w:szCs w:val="28"/>
-          <w:highlight w:val="green"/>
-          <w:lang w:bidi="ta-IN"/>
-          <w14:ligatures w14:val="standardContextual"/>
-        </w:rPr>
-        <w:t>)</w:t>
+        <w:t>(3)</w:t>
       </w:r>
       <w:r>
         <w:rPr>
@@ -1434,27 +1264,7 @@
           <w:lang w:bidi="ta-IN"/>
           <w14:ligatures w14:val="standardContextual"/>
         </w:rPr>
-        <w:t>(</w:t>
-      </w:r>
-      <w:r>
-        <w:rPr>
-          <w:rFonts w:cs="Arial"/>
-          <w:szCs w:val="28"/>
-          <w:highlight w:val="green"/>
-          <w:lang w:bidi="ta-IN"/>
-          <w14:ligatures w14:val="standardContextual"/>
-        </w:rPr>
-        <w:t>3</w:t>
-      </w:r>
-      <w:r>
-        <w:rPr>
-          <w:rFonts w:cs="Arial"/>
-          <w:szCs w:val="28"/>
-          <w:highlight w:val="green"/>
-          <w:lang w:bidi="ta-IN"/>
-          <w14:ligatures w14:val="standardContextual"/>
-        </w:rPr>
-        <w:t>)</w:t>
+        <w:t>(3)</w:t>
       </w:r>
       <w:r>
         <w:rPr>
@@ -1474,27 +1284,7 @@
           <w:lang w:bidi="ta-IN"/>
           <w14:ligatures w14:val="standardContextual"/>
         </w:rPr>
-        <w:t>(</w:t>
-      </w:r>
-      <w:r>
-        <w:rPr>
-          <w:rFonts w:cs="Arial"/>
-          <w:szCs w:val="28"/>
-          <w:highlight w:val="green"/>
-          <w:lang w:bidi="ta-IN"/>
-          <w14:ligatures w14:val="standardContextual"/>
-        </w:rPr>
-        <w:t>3</w:t>
-      </w:r>
-      <w:r>
-        <w:rPr>
-          <w:rFonts w:cs="Arial"/>
-          <w:szCs w:val="28"/>
-          <w:highlight w:val="green"/>
-          <w:lang w:bidi="ta-IN"/>
-          <w14:ligatures w14:val="standardContextual"/>
-        </w:rPr>
-        <w:t>)</w:t>
+        <w:t>(3)</w:t>
       </w:r>
       <w:r>
         <w:rPr>
@@ -1514,27 +1304,7 @@
           <w:lang w:bidi="ta-IN"/>
           <w14:ligatures w14:val="standardContextual"/>
         </w:rPr>
-        <w:t>(</w:t>
-      </w:r>
-      <w:r>
-        <w:rPr>
-          <w:rFonts w:cs="Arial"/>
-          <w:szCs w:val="28"/>
-          <w:highlight w:val="green"/>
-          <w:lang w:bidi="ta-IN"/>
-          <w14:ligatures w14:val="standardContextual"/>
-        </w:rPr>
-        <w:t>3</w:t>
-      </w:r>
-      <w:r>
-        <w:rPr>
-          <w:rFonts w:cs="Arial"/>
-          <w:szCs w:val="28"/>
-          <w:highlight w:val="green"/>
-          <w:lang w:bidi="ta-IN"/>
-          <w14:ligatures w14:val="standardContextual"/>
-        </w:rPr>
-        <w:t>)</w:t>
+        <w:t>(3)</w:t>
       </w:r>
       <w:r>
         <w:rPr>
@@ -1549,6 +1319,9 @@
     </w:p>
     <w:p>
       <w:pPr>
+        <w:pBdr>
+          <w:bottom w:val="single" w:sz="6" w:space="1" w:color="auto"/>
+        </w:pBdr>
         <w:autoSpaceDE w:val="0"/>
         <w:autoSpaceDN w:val="0"/>
         <w:adjustRightInd w:val="0"/>
@@ -1600,27 +1373,7 @@
           <w:lang w:bidi="ta-IN"/>
           <w14:ligatures w14:val="standardContextual"/>
         </w:rPr>
-        <w:t>(</w:t>
-      </w:r>
-      <w:r>
-        <w:rPr>
-          <w:rFonts w:cs="Arial"/>
-          <w:szCs w:val="28"/>
-          <w:highlight w:val="green"/>
-          <w:lang w:bidi="ta-IN"/>
-          <w14:ligatures w14:val="standardContextual"/>
-        </w:rPr>
-        <w:t>3</w:t>
-      </w:r>
-      <w:r>
-        <w:rPr>
-          <w:rFonts w:cs="Arial"/>
-          <w:szCs w:val="28"/>
-          <w:highlight w:val="green"/>
-          <w:lang w:bidi="ta-IN"/>
-          <w14:ligatures w14:val="standardContextual"/>
-        </w:rPr>
-        <w:t>)</w:t>
+        <w:t>(3)</w:t>
       </w:r>
       <w:r>
         <w:rPr>
@@ -1640,37 +1393,7 @@
           <w:lang w:bidi="ta-IN"/>
           <w14:ligatures w14:val="standardContextual"/>
         </w:rPr>
-        <w:t>(</w:t>
-      </w:r>
-      <w:r>
-        <w:rPr>
-          <w:rFonts w:cs="Arial"/>
-          <w:szCs w:val="28"/>
-          <w:highlight w:val="green"/>
-          <w:lang w:bidi="ta-IN"/>
-          <w14:ligatures w14:val="standardContextual"/>
-        </w:rPr>
-        <w:t>3</w:t>
-      </w:r>
-      <w:r>
-        <w:rPr>
-          <w:rFonts w:cs="Arial"/>
-          <w:szCs w:val="28"/>
-          <w:highlight w:val="green"/>
-          <w:lang w:bidi="ta-IN"/>
-          <w14:ligatures w14:val="standardContextual"/>
-        </w:rPr>
-        <w:t>)</w:t>
-      </w:r>
-      <w:r>
-        <w:rPr>
-          <w:rFonts w:cs="Arial"/>
-          <w:szCs w:val="28"/>
-          <w:highlight w:val="green"/>
-          <w:lang w:bidi="ta-IN"/>
-          <w14:ligatures w14:val="standardContextual"/>
-        </w:rPr>
-        <w:t>m</w:t>
+        <w:t>(3)m</w:t>
       </w:r>
       <w:r>
         <w:rPr>
@@ -1699,27 +1422,7 @@
           <w:lang w:bidi="ta-IN"/>
           <w14:ligatures w14:val="standardContextual"/>
         </w:rPr>
-        <w:t>(</w:t>
-      </w:r>
-      <w:r>
-        <w:rPr>
-          <w:rFonts w:cs="Arial"/>
-          <w:szCs w:val="28"/>
-          <w:highlight w:val="green"/>
-          <w:lang w:bidi="ta-IN"/>
-          <w14:ligatures w14:val="standardContextual"/>
-        </w:rPr>
-        <w:t>3</w:t>
-      </w:r>
-      <w:r>
-        <w:rPr>
-          <w:rFonts w:cs="Arial"/>
-          <w:szCs w:val="28"/>
-          <w:highlight w:val="green"/>
-          <w:lang w:bidi="ta-IN"/>
-          <w14:ligatures w14:val="standardContextual"/>
-        </w:rPr>
-        <w:t>)</w:t>
+        <w:t>(3)</w:t>
       </w:r>
       <w:r>
         <w:rPr>
@@ -1739,17 +1442,7 @@
           <w:lang w:bidi="ta-IN"/>
           <w14:ligatures w14:val="standardContextual"/>
         </w:rPr>
-        <w:t>(0)</w:t>
-      </w:r>
-      <w:r>
-        <w:rPr>
-          <w:rFonts w:cs="Arial"/>
-          <w:szCs w:val="28"/>
-          <w:highlight w:val="green"/>
-          <w:lang w:bidi="ta-IN"/>
-          <w14:ligatures w14:val="standardContextual"/>
-        </w:rPr>
-        <w:t>m</w:t>
+        <w:t>(0)m</w:t>
       </w:r>
       <w:r>
         <w:rPr>
@@ -1769,27 +1462,7 @@
           <w:lang w:bidi="ta-IN"/>
           <w14:ligatures w14:val="standardContextual"/>
         </w:rPr>
-        <w:t>(</w:t>
-      </w:r>
-      <w:r>
-        <w:rPr>
-          <w:rFonts w:cs="Arial"/>
-          <w:szCs w:val="28"/>
-          <w:highlight w:val="green"/>
-          <w:lang w:bidi="ta-IN"/>
-          <w14:ligatures w14:val="standardContextual"/>
-        </w:rPr>
-        <w:t>3</w:t>
-      </w:r>
-      <w:r>
-        <w:rPr>
-          <w:rFonts w:cs="Arial"/>
-          <w:szCs w:val="28"/>
-          <w:highlight w:val="green"/>
-          <w:lang w:bidi="ta-IN"/>
-          <w14:ligatures w14:val="standardContextual"/>
-        </w:rPr>
-        <w:t>)</w:t>
+        <w:t>(3)</w:t>
       </w:r>
       <w:r>
         <w:rPr>
@@ -1809,10 +1482,903 @@
         <w:adjustRightInd w:val="0"/>
         <w:spacing w:line="240" w:lineRule="auto"/>
         <w:rPr>
+          <w:rFonts w:cs="Arial"/>
+          <w:color w:val="000000"/>
+          <w:szCs w:val="28"/>
+          <w:lang w:bidi="ta-IN"/>
+          <w14:ligatures w14:val="standardContextual"/>
+        </w:rPr>
+      </w:pPr>
+    </w:p>
+    <w:p>
+      <w:pPr>
+        <w:autoSpaceDE w:val="0"/>
+        <w:autoSpaceDN w:val="0"/>
+        <w:adjustRightInd w:val="0"/>
+        <w:spacing w:line="240" w:lineRule="auto"/>
+        <w:rPr>
+          <w:rFonts w:cs="Arial"/>
+          <w:color w:val="000000"/>
+          <w:szCs w:val="28"/>
+          <w:lang w:bidi="ta-IN"/>
+          <w14:ligatures w14:val="standardContextual"/>
+        </w:rPr>
+      </w:pPr>
+      <w:r>
+        <w:rPr>
+          <w:rFonts w:cs="Arial"/>
           <w:b/>
           <w:bCs/>
+          <w:color w:val="000000"/>
           <w:szCs w:val="28"/>
           <w:u w:val="single"/>
+          <w:lang w:bidi="ta-IN"/>
+          <w14:ligatures w14:val="standardContextual"/>
+        </w:rPr>
+        <w:t>Observations in Jatai :</w:t>
+      </w:r>
+      <w:r>
+        <w:rPr>
+          <w:rFonts w:cs="Arial"/>
+          <w:color w:val="000000"/>
+          <w:szCs w:val="28"/>
+          <w:lang w:bidi="ta-IN"/>
+          <w14:ligatures w14:val="standardContextual"/>
+        </w:rPr>
+        <w:t xml:space="preserve"> similar to the ones in Ghanam</w:t>
+      </w:r>
+    </w:p>
+    <w:p>
+      <w:pPr>
+        <w:autoSpaceDE w:val="0"/>
+        <w:autoSpaceDN w:val="0"/>
+        <w:adjustRightInd w:val="0"/>
+        <w:spacing w:line="240" w:lineRule="auto"/>
+        <w:rPr>
+          <w:rFonts w:cs="Arial"/>
+          <w:color w:val="000000"/>
+          <w:szCs w:val="28"/>
+          <w:lang w:bidi="ta-IN"/>
+          <w14:ligatures w14:val="standardContextual"/>
+        </w:rPr>
+      </w:pPr>
+    </w:p>
+    <w:p>
+      <w:pPr>
+        <w:autoSpaceDE w:val="0"/>
+        <w:autoSpaceDN w:val="0"/>
+        <w:adjustRightInd w:val="0"/>
+        <w:spacing w:line="240" w:lineRule="auto"/>
+        <w:rPr>
+          <w:rFonts w:cs="Arial"/>
+          <w:color w:val="000000"/>
+          <w:szCs w:val="28"/>
+          <w:lang w:bidi="ta-IN"/>
+          <w14:ligatures w14:val="standardContextual"/>
+        </w:rPr>
+      </w:pPr>
+      <w:r>
+        <w:rPr>
+          <w:rFonts w:cs="Arial"/>
+          <w:color w:val="000000"/>
+          <w:szCs w:val="28"/>
+          <w:lang w:bidi="ta-IN"/>
+          <w14:ligatures w14:val="standardContextual"/>
+        </w:rPr>
+        <w:t xml:space="preserve">(23)[P32] 6.5.9.1(20)-  aqciqkiqthsaqt | juqhavAqnI(3) | </w:t>
+      </w:r>
+    </w:p>
+    <w:p>
+      <w:pPr>
+        <w:autoSpaceDE w:val="0"/>
+        <w:autoSpaceDN w:val="0"/>
+        <w:adjustRightInd w:val="0"/>
+        <w:spacing w:line="240" w:lineRule="auto"/>
+        <w:rPr>
+          <w:rFonts w:cs="Arial"/>
+          <w:color w:val="000000"/>
+          <w:szCs w:val="28"/>
+          <w:lang w:bidi="ta-IN"/>
+          <w14:ligatures w14:val="standardContextual"/>
+        </w:rPr>
+      </w:pPr>
+      <w:r>
+        <w:rPr>
+          <w:rFonts w:cs="Arial"/>
+          <w:color w:val="000000"/>
+          <w:szCs w:val="28"/>
+          <w:lang w:bidi="ta-IN"/>
+          <w14:ligatures w14:val="standardContextual"/>
+        </w:rPr>
+        <w:t>aqciqkiqthsaqj juqhavAqnI(3) juqhavAq</w:t>
+      </w:r>
+      <w:r>
+        <w:rPr>
+          <w:rFonts w:cs="Arial"/>
+          <w:color w:val="FF0000"/>
+          <w:szCs w:val="28"/>
+          <w:highlight w:val="yellow"/>
+          <w:lang w:bidi="ta-IN"/>
+          <w14:ligatures w14:val="standardContextual"/>
+        </w:rPr>
+        <w:t>n3ya#ci</w:t>
+      </w:r>
+      <w:r>
+        <w:rPr>
+          <w:rFonts w:cs="Arial"/>
+          <w:color w:val="000000"/>
+          <w:szCs w:val="28"/>
+          <w:lang w:bidi="ta-IN"/>
+          <w14:ligatures w14:val="standardContextual"/>
+        </w:rPr>
+        <w:t>kithsadacikithsaj juqhavAqnI(3) |</w:t>
+      </w:r>
+    </w:p>
+    <w:p>
+      <w:pPr>
+        <w:autoSpaceDE w:val="0"/>
+        <w:autoSpaceDN w:val="0"/>
+        <w:adjustRightInd w:val="0"/>
+        <w:spacing w:line="240" w:lineRule="auto"/>
+        <w:rPr>
+          <w:rFonts w:cs="Arial"/>
+          <w:color w:val="000000"/>
+          <w:szCs w:val="28"/>
+          <w:lang w:bidi="ta-IN"/>
+          <w14:ligatures w14:val="standardContextual"/>
+        </w:rPr>
+      </w:pPr>
+      <w:r>
+        <w:rPr>
+          <w:rFonts w:cs="Arial"/>
+          <w:color w:val="000000"/>
+          <w:szCs w:val="28"/>
+          <w:lang w:bidi="ta-IN"/>
+          <w14:ligatures w14:val="standardContextual"/>
+        </w:rPr>
+        <w:t>(25)[P32] 6.5.9.1(22)-  mA | hauqShA(3)m |</w:t>
+      </w:r>
+    </w:p>
+    <w:p>
+      <w:pPr>
+        <w:autoSpaceDE w:val="0"/>
+        <w:autoSpaceDN w:val="0"/>
+        <w:adjustRightInd w:val="0"/>
+        <w:spacing w:line="240" w:lineRule="auto"/>
+        <w:rPr>
+          <w:rFonts w:cs="Arial"/>
+          <w:color w:val="000000"/>
+          <w:szCs w:val="28"/>
+          <w:lang w:bidi="ta-IN"/>
+          <w14:ligatures w14:val="standardContextual"/>
+        </w:rPr>
+      </w:pPr>
+      <w:r>
+        <w:rPr>
+          <w:rFonts w:cs="Arial"/>
+          <w:color w:val="000000"/>
+          <w:szCs w:val="28"/>
+          <w:lang w:bidi="ta-IN"/>
+          <w14:ligatures w14:val="standardContextual"/>
+        </w:rPr>
+        <w:t>mA hauqShA</w:t>
+      </w:r>
+      <w:r>
+        <w:rPr>
+          <w:rFonts w:cs="Arial"/>
+          <w:color w:val="FF0000"/>
+          <w:szCs w:val="28"/>
+          <w:highlight w:val="yellow"/>
+          <w:lang w:bidi="ta-IN"/>
+          <w14:ligatures w14:val="standardContextual"/>
+        </w:rPr>
+        <w:t>(0)(gm)(0)</w:t>
+      </w:r>
+      <w:r>
+        <w:rPr>
+          <w:rFonts w:cs="Arial"/>
+          <w:color w:val="FF0000"/>
+          <w:szCs w:val="28"/>
+          <w:lang w:bidi="ta-IN"/>
+          <w14:ligatures w14:val="standardContextual"/>
+        </w:rPr>
+        <w:t xml:space="preserve"> </w:t>
+      </w:r>
+      <w:r>
+        <w:rPr>
+          <w:rFonts w:cs="Arial"/>
+          <w:color w:val="000000"/>
+          <w:szCs w:val="28"/>
+          <w:lang w:bidi="ta-IN"/>
+          <w14:ligatures w14:val="standardContextual"/>
+        </w:rPr>
+        <w:t>hauqShA</w:t>
+      </w:r>
+      <w:r>
+        <w:rPr>
+          <w:rFonts w:cs="Arial"/>
+          <w:color w:val="FF0000"/>
+          <w:szCs w:val="28"/>
+          <w:highlight w:val="yellow"/>
+          <w:lang w:bidi="ta-IN"/>
+          <w14:ligatures w14:val="standardContextual"/>
+        </w:rPr>
+        <w:t>(0)</w:t>
+      </w:r>
+      <w:r>
+        <w:rPr>
+          <w:rFonts w:cs="Arial"/>
+          <w:color w:val="000000"/>
+          <w:szCs w:val="28"/>
+          <w:lang w:bidi="ta-IN"/>
+          <w14:ligatures w14:val="standardContextual"/>
+        </w:rPr>
+        <w:t>m mA mA hauqShA</w:t>
+      </w:r>
+      <w:r>
+        <w:rPr>
+          <w:rFonts w:cs="Arial"/>
+          <w:color w:val="FF0000"/>
+          <w:szCs w:val="28"/>
+          <w:highlight w:val="yellow"/>
+          <w:lang w:bidi="ta-IN"/>
+          <w14:ligatures w14:val="standardContextual"/>
+        </w:rPr>
+        <w:t>(0)</w:t>
+      </w:r>
+      <w:r>
+        <w:rPr>
+          <w:rFonts w:cs="Arial"/>
+          <w:color w:val="000000"/>
+          <w:szCs w:val="28"/>
+          <w:lang w:bidi="ta-IN"/>
+          <w14:ligatures w14:val="standardContextual"/>
+        </w:rPr>
+        <w:t xml:space="preserve">m | </w:t>
+      </w:r>
+    </w:p>
+    <w:p>
+      <w:pPr>
+        <w:autoSpaceDE w:val="0"/>
+        <w:autoSpaceDN w:val="0"/>
+        <w:adjustRightInd w:val="0"/>
+        <w:spacing w:line="240" w:lineRule="auto"/>
+        <w:rPr>
+          <w:rFonts w:cs="Arial"/>
+          <w:color w:val="000000"/>
+          <w:szCs w:val="28"/>
+          <w:lang w:bidi="ta-IN"/>
+          <w14:ligatures w14:val="standardContextual"/>
+        </w:rPr>
+      </w:pPr>
+      <w:r>
+        <w:rPr>
+          <w:rFonts w:cs="Arial"/>
+          <w:color w:val="000000"/>
+          <w:szCs w:val="28"/>
+          <w:lang w:bidi="ta-IN"/>
+          <w14:ligatures w14:val="standardContextual"/>
+        </w:rPr>
+        <w:t xml:space="preserve">(26)[P32] 6.5.9.1(23)-  hauqShA(3)m | iti# | </w:t>
+      </w:r>
+    </w:p>
+    <w:p>
+      <w:pPr>
+        <w:autoSpaceDE w:val="0"/>
+        <w:autoSpaceDN w:val="0"/>
+        <w:adjustRightInd w:val="0"/>
+        <w:spacing w:line="240" w:lineRule="auto"/>
+        <w:rPr>
+          <w:rFonts w:cs="Arial"/>
+          <w:color w:val="000000"/>
+          <w:szCs w:val="28"/>
+          <w:lang w:bidi="ta-IN"/>
+          <w14:ligatures w14:val="standardContextual"/>
+        </w:rPr>
+      </w:pPr>
+      <w:r>
+        <w:rPr>
+          <w:rFonts w:cs="Arial"/>
+          <w:color w:val="000000"/>
+          <w:szCs w:val="28"/>
+          <w:lang w:bidi="ta-IN"/>
+          <w14:ligatures w14:val="standardContextual"/>
+        </w:rPr>
+        <w:t>hauqShA</w:t>
+      </w:r>
+      <w:r>
+        <w:rPr>
+          <w:rFonts w:cs="Arial"/>
+          <w:color w:val="FF0000"/>
+          <w:szCs w:val="28"/>
+          <w:highlight w:val="yellow"/>
+          <w:lang w:bidi="ta-IN"/>
+          <w14:ligatures w14:val="standardContextual"/>
+        </w:rPr>
+        <w:t>(0)</w:t>
+      </w:r>
+      <w:r>
+        <w:rPr>
+          <w:rFonts w:cs="Arial"/>
+          <w:color w:val="000000"/>
+          <w:szCs w:val="28"/>
+          <w:lang w:bidi="ta-IN"/>
+          <w14:ligatures w14:val="standardContextual"/>
+        </w:rPr>
+        <w:t xml:space="preserve"> mitIti# hauqShA</w:t>
+      </w:r>
+      <w:r>
+        <w:rPr>
+          <w:rFonts w:cs="Arial"/>
+          <w:color w:val="FF0000"/>
+          <w:szCs w:val="28"/>
+          <w:highlight w:val="yellow"/>
+          <w:lang w:bidi="ta-IN"/>
+          <w14:ligatures w14:val="standardContextual"/>
+        </w:rPr>
+        <w:t>(0)(gm)(0)</w:t>
+      </w:r>
+      <w:r>
+        <w:rPr>
+          <w:rFonts w:cs="Arial"/>
+          <w:color w:val="000000"/>
+          <w:szCs w:val="28"/>
+          <w:lang w:bidi="ta-IN"/>
+          <w14:ligatures w14:val="standardContextual"/>
+        </w:rPr>
+        <w:t xml:space="preserve"> hauqShA</w:t>
+      </w:r>
+      <w:r>
+        <w:rPr>
+          <w:rFonts w:cs="Arial"/>
+          <w:color w:val="FF0000"/>
+          <w:szCs w:val="28"/>
+          <w:highlight w:val="yellow"/>
+          <w:lang w:bidi="ta-IN"/>
+          <w14:ligatures w14:val="standardContextual"/>
+        </w:rPr>
+        <w:t>(0)</w:t>
+      </w:r>
+      <w:r>
+        <w:rPr>
+          <w:rFonts w:cs="Arial"/>
+          <w:color w:val="000000"/>
+          <w:szCs w:val="28"/>
+          <w:lang w:bidi="ta-IN"/>
+          <w14:ligatures w14:val="standardContextual"/>
+        </w:rPr>
+        <w:t xml:space="preserve"> miti# |</w:t>
+      </w:r>
+    </w:p>
+    <w:p>
+      <w:pPr>
+        <w:autoSpaceDE w:val="0"/>
+        <w:autoSpaceDN w:val="0"/>
+        <w:adjustRightInd w:val="0"/>
+        <w:spacing w:line="240" w:lineRule="auto"/>
+        <w:rPr>
+          <w:b/>
+          <w:bCs/>
+          <w:szCs w:val="28"/>
+          <w:u w:val="single"/>
+        </w:rPr>
+      </w:pPr>
+    </w:p>
+    <w:p>
+      <w:pPr>
+        <w:autoSpaceDE w:val="0"/>
+        <w:autoSpaceDN w:val="0"/>
+        <w:adjustRightInd w:val="0"/>
+        <w:spacing w:line="240" w:lineRule="auto"/>
+        <w:rPr>
+          <w:b/>
+          <w:bCs/>
+          <w:szCs w:val="28"/>
+          <w:u w:val="single"/>
+        </w:rPr>
+      </w:pPr>
+      <w:r>
+        <w:rPr>
+          <w:b/>
+          <w:bCs/>
+          <w:szCs w:val="28"/>
+          <w:u w:val="single"/>
+        </w:rPr>
+        <w:t xml:space="preserve">Corrected Version: </w:t>
+      </w:r>
+    </w:p>
+    <w:p>
+      <w:pPr>
+        <w:autoSpaceDE w:val="0"/>
+        <w:autoSpaceDN w:val="0"/>
+        <w:adjustRightInd w:val="0"/>
+        <w:spacing w:line="240" w:lineRule="auto"/>
+        <w:rPr>
+          <w:b/>
+          <w:bCs/>
+          <w:szCs w:val="28"/>
+          <w:u w:val="single"/>
+        </w:rPr>
+      </w:pPr>
+    </w:p>
+    <w:p>
+      <w:pPr>
+        <w:autoSpaceDE w:val="0"/>
+        <w:autoSpaceDN w:val="0"/>
+        <w:adjustRightInd w:val="0"/>
+        <w:spacing w:line="240" w:lineRule="auto"/>
+        <w:rPr>
+          <w:rFonts w:cs="Arial"/>
+          <w:color w:val="000000"/>
+          <w:szCs w:val="28"/>
+          <w:lang w:bidi="ta-IN"/>
+          <w14:ligatures w14:val="standardContextual"/>
+        </w:rPr>
+      </w:pPr>
+      <w:r>
+        <w:rPr>
+          <w:rFonts w:cs="Arial"/>
+          <w:color w:val="000000"/>
+          <w:szCs w:val="28"/>
+          <w:lang w:bidi="ta-IN"/>
+          <w14:ligatures w14:val="standardContextual"/>
+        </w:rPr>
+        <w:t xml:space="preserve">(23)[P32] 6.5.9.1(20)-  aqciqkiqthsaqt | juqhavAqnI(3) | </w:t>
+      </w:r>
+    </w:p>
+    <w:p>
+      <w:pPr>
+        <w:autoSpaceDE w:val="0"/>
+        <w:autoSpaceDN w:val="0"/>
+        <w:adjustRightInd w:val="0"/>
+        <w:spacing w:line="240" w:lineRule="auto"/>
+        <w:rPr>
+          <w:rFonts w:cs="Arial"/>
+          <w:color w:val="000000"/>
+          <w:szCs w:val="28"/>
+          <w:lang w:bidi="ta-IN"/>
+          <w14:ligatures w14:val="standardContextual"/>
+        </w:rPr>
+      </w:pPr>
+      <w:r>
+        <w:rPr>
+          <w:rFonts w:cs="Arial"/>
+          <w:color w:val="000000"/>
+          <w:szCs w:val="28"/>
+          <w:lang w:bidi="ta-IN"/>
+          <w14:ligatures w14:val="standardContextual"/>
+        </w:rPr>
+        <w:t>aqciqkiqthsaqj juqhavAqnI(3) juqhavAq</w:t>
+      </w:r>
+      <w:r>
+        <w:rPr>
+          <w:rFonts w:cs="Arial"/>
+          <w:szCs w:val="28"/>
+          <w:highlight w:val="green"/>
+          <w:lang w:bidi="ta-IN"/>
+          <w14:ligatures w14:val="standardContextual"/>
+        </w:rPr>
+        <w:t>n</w:t>
+      </w:r>
+      <w:r>
+        <w:rPr>
+          <w:rFonts w:cs="Arial"/>
+          <w:szCs w:val="28"/>
+          <w:highlight w:val="green"/>
+          <w:lang w:bidi="ta-IN"/>
+          <w14:ligatures w14:val="standardContextual"/>
+        </w:rPr>
+        <w:t>I(</w:t>
+      </w:r>
+      <w:r>
+        <w:rPr>
+          <w:rFonts w:cs="Arial"/>
+          <w:szCs w:val="28"/>
+          <w:highlight w:val="green"/>
+          <w:lang w:bidi="ta-IN"/>
+          <w14:ligatures w14:val="standardContextual"/>
+        </w:rPr>
+        <w:t>3</w:t>
+      </w:r>
+      <w:r>
+        <w:rPr>
+          <w:rFonts w:cs="Arial"/>
+          <w:szCs w:val="28"/>
+          <w:highlight w:val="green"/>
+          <w:lang w:bidi="ta-IN"/>
+          <w14:ligatures w14:val="standardContextual"/>
+        </w:rPr>
+        <w:t xml:space="preserve">) </w:t>
+      </w:r>
+      <w:r>
+        <w:rPr>
+          <w:rFonts w:cs="Arial"/>
+          <w:szCs w:val="28"/>
+          <w:highlight w:val="green"/>
+          <w:lang w:bidi="ta-IN"/>
+          <w14:ligatures w14:val="standardContextual"/>
+        </w:rPr>
+        <w:t>#ci</w:t>
+      </w:r>
+      <w:r>
+        <w:rPr>
+          <w:rFonts w:cs="Arial"/>
+          <w:color w:val="000000"/>
+          <w:szCs w:val="28"/>
+          <w:lang w:bidi="ta-IN"/>
+          <w14:ligatures w14:val="standardContextual"/>
+        </w:rPr>
+        <w:t>kithsadacikithsaj juqhavAqnI(3) |</w:t>
+      </w:r>
+    </w:p>
+    <w:p>
+      <w:pPr>
+        <w:autoSpaceDE w:val="0"/>
+        <w:autoSpaceDN w:val="0"/>
+        <w:adjustRightInd w:val="0"/>
+        <w:spacing w:line="240" w:lineRule="auto"/>
+        <w:rPr>
+          <w:rFonts w:cs="Arial"/>
+          <w:color w:val="000000"/>
+          <w:szCs w:val="28"/>
+          <w:lang w:bidi="ta-IN"/>
+          <w14:ligatures w14:val="standardContextual"/>
+        </w:rPr>
+      </w:pPr>
+      <w:r>
+        <w:rPr>
+          <w:rFonts w:cs="Arial"/>
+          <w:color w:val="000000"/>
+          <w:szCs w:val="28"/>
+          <w:lang w:bidi="ta-IN"/>
+          <w14:ligatures w14:val="standardContextual"/>
+        </w:rPr>
+        <w:t>(25)[P32] 6.5.9.1(22)-  mA | hauqShA(3)m |</w:t>
+      </w:r>
+    </w:p>
+    <w:p>
+      <w:pPr>
+        <w:autoSpaceDE w:val="0"/>
+        <w:autoSpaceDN w:val="0"/>
+        <w:adjustRightInd w:val="0"/>
+        <w:spacing w:line="240" w:lineRule="auto"/>
+        <w:rPr>
+          <w:rFonts w:cs="Arial"/>
+          <w:color w:val="000000"/>
+          <w:szCs w:val="28"/>
+          <w:lang w:bidi="ta-IN"/>
+          <w14:ligatures w14:val="standardContextual"/>
+        </w:rPr>
+      </w:pPr>
+      <w:r>
+        <w:rPr>
+          <w:rFonts w:cs="Arial"/>
+          <w:color w:val="000000"/>
+          <w:szCs w:val="28"/>
+          <w:lang w:bidi="ta-IN"/>
+          <w14:ligatures w14:val="standardContextual"/>
+        </w:rPr>
+        <w:t>mA hauqShA</w:t>
+      </w:r>
+      <w:r>
+        <w:rPr>
+          <w:rFonts w:cs="Arial"/>
+          <w:szCs w:val="28"/>
+          <w:highlight w:val="green"/>
+          <w:lang w:bidi="ta-IN"/>
+          <w14:ligatures w14:val="standardContextual"/>
+        </w:rPr>
+        <w:t>(</w:t>
+      </w:r>
+      <w:r>
+        <w:rPr>
+          <w:rFonts w:cs="Arial"/>
+          <w:szCs w:val="28"/>
+          <w:highlight w:val="green"/>
+          <w:lang w:bidi="ta-IN"/>
+          <w14:ligatures w14:val="standardContextual"/>
+        </w:rPr>
+        <w:t>3</w:t>
+      </w:r>
+      <w:r>
+        <w:rPr>
+          <w:rFonts w:cs="Arial"/>
+          <w:szCs w:val="28"/>
+          <w:highlight w:val="green"/>
+          <w:lang w:bidi="ta-IN"/>
+          <w14:ligatures w14:val="standardContextual"/>
+        </w:rPr>
+        <w:t>)</w:t>
+      </w:r>
+      <w:r>
+        <w:rPr>
+          <w:rFonts w:cs="Arial"/>
+          <w:szCs w:val="28"/>
+          <w:highlight w:val="green"/>
+          <w:lang w:bidi="ta-IN"/>
+          <w14:ligatures w14:val="standardContextual"/>
+        </w:rPr>
+        <w:t>m</w:t>
+      </w:r>
+      <w:r>
+        <w:rPr>
+          <w:rFonts w:cs="Arial"/>
+          <w:color w:val="FF0000"/>
+          <w:szCs w:val="28"/>
+          <w:lang w:bidi="ta-IN"/>
+          <w14:ligatures w14:val="standardContextual"/>
+        </w:rPr>
+        <w:t xml:space="preserve"> </w:t>
+      </w:r>
+      <w:r>
+        <w:rPr>
+          <w:rFonts w:cs="Arial"/>
+          <w:color w:val="000000"/>
+          <w:szCs w:val="28"/>
+          <w:lang w:bidi="ta-IN"/>
+          <w14:ligatures w14:val="standardContextual"/>
+        </w:rPr>
+        <w:t>hauqShA</w:t>
+      </w:r>
+      <w:r>
+        <w:rPr>
+          <w:rFonts w:cs="Arial"/>
+          <w:szCs w:val="28"/>
+          <w:highlight w:val="green"/>
+          <w:lang w:bidi="ta-IN"/>
+          <w14:ligatures w14:val="standardContextual"/>
+        </w:rPr>
+        <w:t>(</w:t>
+      </w:r>
+      <w:r>
+        <w:rPr>
+          <w:rFonts w:cs="Arial"/>
+          <w:szCs w:val="28"/>
+          <w:highlight w:val="green"/>
+          <w:lang w:bidi="ta-IN"/>
+          <w14:ligatures w14:val="standardContextual"/>
+        </w:rPr>
+        <w:t>3)</w:t>
+      </w:r>
+      <w:r>
+        <w:rPr>
+          <w:rFonts w:cs="Arial"/>
+          <w:color w:val="000000"/>
+          <w:szCs w:val="28"/>
+          <w:lang w:bidi="ta-IN"/>
+          <w14:ligatures w14:val="standardContextual"/>
+        </w:rPr>
+        <w:t>m mA mA hauqShA</w:t>
+      </w:r>
+      <w:r>
+        <w:rPr>
+          <w:rFonts w:cs="Arial"/>
+          <w:szCs w:val="28"/>
+          <w:highlight w:val="green"/>
+          <w:lang w:bidi="ta-IN"/>
+          <w14:ligatures w14:val="standardContextual"/>
+        </w:rPr>
+        <w:t>(</w:t>
+      </w:r>
+      <w:r>
+        <w:rPr>
+          <w:rFonts w:cs="Arial"/>
+          <w:szCs w:val="28"/>
+          <w:highlight w:val="green"/>
+          <w:lang w:bidi="ta-IN"/>
+          <w14:ligatures w14:val="standardContextual"/>
+        </w:rPr>
+        <w:t>3</w:t>
+      </w:r>
+      <w:r>
+        <w:rPr>
+          <w:rFonts w:cs="Arial"/>
+          <w:szCs w:val="28"/>
+          <w:highlight w:val="green"/>
+          <w:lang w:bidi="ta-IN"/>
+          <w14:ligatures w14:val="standardContextual"/>
+        </w:rPr>
+        <w:t>)</w:t>
+      </w:r>
+      <w:r>
+        <w:rPr>
+          <w:rFonts w:cs="Arial"/>
+          <w:color w:val="000000"/>
+          <w:szCs w:val="28"/>
+          <w:lang w:bidi="ta-IN"/>
+          <w14:ligatures w14:val="standardContextual"/>
+        </w:rPr>
+        <w:t xml:space="preserve">m | </w:t>
+      </w:r>
+    </w:p>
+    <w:p>
+      <w:pPr>
+        <w:autoSpaceDE w:val="0"/>
+        <w:autoSpaceDN w:val="0"/>
+        <w:adjustRightInd w:val="0"/>
+        <w:spacing w:line="240" w:lineRule="auto"/>
+        <w:rPr>
+          <w:rFonts w:cs="Arial"/>
+          <w:color w:val="000000"/>
+          <w:szCs w:val="28"/>
+          <w:lang w:bidi="ta-IN"/>
+          <w14:ligatures w14:val="standardContextual"/>
+        </w:rPr>
+      </w:pPr>
+      <w:r>
+        <w:rPr>
+          <w:rFonts w:cs="Arial"/>
+          <w:color w:val="000000"/>
+          <w:szCs w:val="28"/>
+          <w:lang w:bidi="ta-IN"/>
+          <w14:ligatures w14:val="standardContextual"/>
+        </w:rPr>
+        <w:t xml:space="preserve">(26)[P32] 6.5.9.1(23)-  hauqShA(3)m | iti# | </w:t>
+      </w:r>
+    </w:p>
+    <w:p>
+      <w:pPr>
+        <w:autoSpaceDE w:val="0"/>
+        <w:autoSpaceDN w:val="0"/>
+        <w:adjustRightInd w:val="0"/>
+        <w:spacing w:line="240" w:lineRule="auto"/>
+        <w:rPr>
+          <w:rFonts w:cs="Arial"/>
+          <w:color w:val="000000"/>
+          <w:szCs w:val="28"/>
+          <w:lang w:bidi="ta-IN"/>
+          <w14:ligatures w14:val="standardContextual"/>
+        </w:rPr>
+      </w:pPr>
+      <w:r>
+        <w:rPr>
+          <w:rFonts w:cs="Arial"/>
+          <w:color w:val="000000"/>
+          <w:szCs w:val="28"/>
+          <w:lang w:bidi="ta-IN"/>
+          <w14:ligatures w14:val="standardContextual"/>
+        </w:rPr>
+        <w:t>hauqShA</w:t>
+      </w:r>
+      <w:r>
+        <w:rPr>
+          <w:rFonts w:cs="Arial"/>
+          <w:szCs w:val="28"/>
+          <w:highlight w:val="green"/>
+          <w:lang w:bidi="ta-IN"/>
+          <w14:ligatures w14:val="standardContextual"/>
+        </w:rPr>
+        <w:t>(</w:t>
+      </w:r>
+      <w:r>
+        <w:rPr>
+          <w:rFonts w:cs="Arial"/>
+          <w:szCs w:val="28"/>
+          <w:highlight w:val="green"/>
+          <w:lang w:bidi="ta-IN"/>
+          <w14:ligatures w14:val="standardContextual"/>
+        </w:rPr>
+        <w:t>3</w:t>
+      </w:r>
+      <w:r>
+        <w:rPr>
+          <w:rFonts w:cs="Arial"/>
+          <w:szCs w:val="28"/>
+          <w:highlight w:val="green"/>
+          <w:lang w:bidi="ta-IN"/>
+          <w14:ligatures w14:val="standardContextual"/>
+        </w:rPr>
+        <w:t>)</w:t>
+      </w:r>
+      <w:r>
+        <w:rPr>
+          <w:rFonts w:cs="Arial"/>
+          <w:color w:val="000000"/>
+          <w:szCs w:val="28"/>
+          <w:lang w:bidi="ta-IN"/>
+          <w14:ligatures w14:val="standardContextual"/>
+        </w:rPr>
+        <w:t xml:space="preserve"> mitIti# hauqShA</w:t>
+      </w:r>
+      <w:r>
+        <w:rPr>
+          <w:rFonts w:cs="Arial"/>
+          <w:szCs w:val="28"/>
+          <w:highlight w:val="green"/>
+          <w:lang w:bidi="ta-IN"/>
+          <w14:ligatures w14:val="standardContextual"/>
+        </w:rPr>
+        <w:t>(</w:t>
+      </w:r>
+      <w:r>
+        <w:rPr>
+          <w:rFonts w:cs="Arial"/>
+          <w:szCs w:val="28"/>
+          <w:highlight w:val="green"/>
+          <w:lang w:bidi="ta-IN"/>
+          <w14:ligatures w14:val="standardContextual"/>
+        </w:rPr>
+        <w:t>3</w:t>
+      </w:r>
+      <w:r>
+        <w:rPr>
+          <w:rFonts w:cs="Arial"/>
+          <w:szCs w:val="28"/>
+          <w:highlight w:val="green"/>
+          <w:lang w:bidi="ta-IN"/>
+          <w14:ligatures w14:val="standardContextual"/>
+        </w:rPr>
+        <w:t>)</w:t>
+      </w:r>
+      <w:r>
+        <w:rPr>
+          <w:rFonts w:cs="Arial"/>
+          <w:szCs w:val="28"/>
+          <w:highlight w:val="green"/>
+          <w:lang w:bidi="ta-IN"/>
+          <w14:ligatures w14:val="standardContextual"/>
+        </w:rPr>
+        <w:t>m</w:t>
+      </w:r>
+      <w:r>
+        <w:rPr>
+          <w:rFonts w:cs="Arial"/>
+          <w:color w:val="000000"/>
+          <w:szCs w:val="28"/>
+          <w:lang w:bidi="ta-IN"/>
+          <w14:ligatures w14:val="standardContextual"/>
+        </w:rPr>
+        <w:t xml:space="preserve"> hauqShA</w:t>
+      </w:r>
+      <w:r>
+        <w:rPr>
+          <w:rFonts w:cs="Arial"/>
+          <w:szCs w:val="28"/>
+          <w:highlight w:val="green"/>
+          <w:lang w:bidi="ta-IN"/>
+          <w14:ligatures w14:val="standardContextual"/>
+        </w:rPr>
+        <w:t>(</w:t>
+      </w:r>
+      <w:r>
+        <w:rPr>
+          <w:rFonts w:cs="Arial"/>
+          <w:szCs w:val="28"/>
+          <w:highlight w:val="green"/>
+          <w:lang w:bidi="ta-IN"/>
+          <w14:ligatures w14:val="standardContextual"/>
+        </w:rPr>
+        <w:t>3</w:t>
+      </w:r>
+      <w:r>
+        <w:rPr>
+          <w:rFonts w:cs="Arial"/>
+          <w:szCs w:val="28"/>
+          <w:highlight w:val="green"/>
+          <w:lang w:bidi="ta-IN"/>
+          <w14:ligatures w14:val="standardContextual"/>
+        </w:rPr>
+        <w:t>)</w:t>
+      </w:r>
+      <w:r>
+        <w:rPr>
+          <w:rFonts w:cs="Arial"/>
+          <w:color w:val="000000"/>
+          <w:szCs w:val="28"/>
+          <w:lang w:bidi="ta-IN"/>
+          <w14:ligatures w14:val="standardContextual"/>
+        </w:rPr>
+        <w:t xml:space="preserve"> miti# |</w:t>
+      </w:r>
+    </w:p>
+    <w:p>
+      <w:pPr>
+        <w:autoSpaceDE w:val="0"/>
+        <w:autoSpaceDN w:val="0"/>
+        <w:adjustRightInd w:val="0"/>
+        <w:spacing w:line="240" w:lineRule="auto"/>
+        <w:rPr>
+          <w:szCs w:val="28"/>
         </w:rPr>
       </w:pPr>
     </w:p>

</xml_diff>